<commit_message>
components(mesh, animation, renderer, particlesystem, transform)...
</commit_message>
<xml_diff>
--- a/TODO.docx
+++ b/TODO.docx
@@ -93,7 +93,7 @@
               </w:numPr>
               <w:ind w:firstLineChars="0"/>
               <w:rPr>
-                <w:rFonts w:ascii="Courier New" w:eastAsiaTheme="majorEastAsia" w:hAnsi="Courier New" w:cs="Courier New" w:hint="eastAsia"/>
+                <w:rFonts w:ascii="Courier New" w:eastAsiaTheme="majorEastAsia" w:hAnsi="Courier New" w:cs="Courier New"/>
                 <w:sz w:val="18"/>
                 <w:szCs w:val="18"/>
               </w:rPr>
@@ -148,7 +148,7 @@
               </w:numPr>
               <w:ind w:firstLineChars="0"/>
               <w:rPr>
-                <w:rFonts w:ascii="Courier New" w:eastAsiaTheme="majorEastAsia" w:hAnsi="Courier New" w:cs="Courier New" w:hint="eastAsia"/>
+                <w:rFonts w:ascii="Courier New" w:eastAsiaTheme="majorEastAsia" w:hAnsi="Courier New" w:cs="Courier New"/>
                 <w:sz w:val="18"/>
                 <w:szCs w:val="18"/>
               </w:rPr>
@@ -400,25 +400,7 @@
                   <w:sz w:val="18"/>
                   <w:szCs w:val="18"/>
                 </w:rPr>
-                <w:t>角的</w:t>
-              </w:r>
-              <w:r>
-                <w:rPr>
-                  <w:rStyle w:val="a5"/>
-                  <w:rFonts w:ascii="Courier New" w:eastAsiaTheme="majorEastAsia" w:hAnsi="Courier New" w:cs="Courier New"/>
-                  <w:sz w:val="18"/>
-                  <w:szCs w:val="18"/>
-                </w:rPr>
-                <w:t>多</w:t>
-              </w:r>
-              <w:r>
-                <w:rPr>
-                  <w:rStyle w:val="a5"/>
-                  <w:rFonts w:ascii="Courier New" w:eastAsiaTheme="majorEastAsia" w:hAnsi="Courier New" w:cs="Courier New"/>
-                  <w:sz w:val="18"/>
-                  <w:szCs w:val="18"/>
-                </w:rPr>
-                <w:t>种表示方法</w:t>
+                <w:t>角的多种表示方法</w:t>
               </w:r>
             </w:hyperlink>
             <w:r>
@@ -495,7 +477,7 @@
           </w:tcPr>
           <w:p>
             <w:pPr>
-              <w:jc w:val="left"/>
+              <w:jc w:val="center"/>
               <w:rPr>
                 <w:rFonts w:ascii="Courier New" w:eastAsiaTheme="majorEastAsia" w:hAnsi="Courier New" w:cs="Courier New"/>
                 <w:sz w:val="18"/>
@@ -606,8 +588,6 @@
           <w:szCs w:val="18"/>
         </w:rPr>
       </w:pPr>
-      <w:bookmarkStart w:id="0" w:name="_GoBack"/>
-      <w:bookmarkEnd w:id="0"/>
     </w:p>
     <w:tbl>
       <w:tblPr>
@@ -863,15 +843,114 @@
           </w:p>
         </w:tc>
       </w:tr>
+      <w:tr>
+        <w:tc>
+          <w:tcPr>
+            <w:tcW w:w="392" w:type="dxa"/>
+            <w:shd w:val="clear" w:color="auto" w:fill="D9D9D9" w:themeFill="background1" w:themeFillShade="D9"/>
+          </w:tcPr>
+          <w:p>
+            <w:pPr>
+              <w:rPr>
+                <w:rFonts w:ascii="Courier New" w:eastAsiaTheme="majorEastAsia" w:hAnsi="Courier New" w:cs="Courier New" w:hint="eastAsia"/>
+                <w:color w:val="FF0000"/>
+                <w:sz w:val="18"/>
+                <w:szCs w:val="18"/>
+              </w:rPr>
+            </w:pPr>
+            <w:r>
+              <w:rPr>
+                <w:rFonts w:ascii="Courier New" w:eastAsiaTheme="majorEastAsia" w:hAnsi="Courier New" w:cs="Courier New"/>
+                <w:sz w:val="18"/>
+                <w:szCs w:val="18"/>
+              </w:rPr>
+              <w:t>3</w:t>
+            </w:r>
+          </w:p>
+        </w:tc>
+        <w:tc>
+          <w:tcPr>
+            <w:tcW w:w="13608" w:type="dxa"/>
+          </w:tcPr>
+          <w:p>
+            <w:pPr>
+              <w:pStyle w:val="a4"/>
+              <w:numPr>
+                <w:ilvl w:val="0"/>
+                <w:numId w:val="3"/>
+              </w:numPr>
+              <w:ind w:firstLineChars="0"/>
+              <w:rPr>
+                <w:rFonts w:ascii="Courier New" w:eastAsiaTheme="majorEastAsia" w:hAnsi="Courier New" w:cs="Courier New"/>
+                <w:sz w:val="18"/>
+                <w:szCs w:val="18"/>
+              </w:rPr>
+            </w:pPr>
+            <w:r>
+              <w:rPr>
+                <w:rFonts w:ascii="Courier New" w:eastAsiaTheme="majorEastAsia" w:hAnsi="Courier New" w:cs="Courier New" w:hint="eastAsia"/>
+                <w:sz w:val="18"/>
+                <w:szCs w:val="18"/>
+              </w:rPr>
+              <w:t>初步根据</w:t>
+            </w:r>
+            <w:r>
+              <w:rPr>
+                <w:rFonts w:ascii="Courier New" w:eastAsiaTheme="majorEastAsia" w:hAnsi="Courier New" w:cs="Courier New" w:hint="eastAsia"/>
+                <w:sz w:val="18"/>
+                <w:szCs w:val="18"/>
+              </w:rPr>
+              <w:t>entity</w:t>
+            </w:r>
+            <w:r>
+              <w:rPr>
+                <w:rFonts w:ascii="Courier New" w:eastAsiaTheme="majorEastAsia" w:hAnsi="Courier New" w:cs="Courier New" w:hint="eastAsia"/>
+                <w:sz w:val="18"/>
+                <w:szCs w:val="18"/>
+              </w:rPr>
+              <w:t>在</w:t>
+            </w:r>
+            <w:r>
+              <w:rPr>
+                <w:rFonts w:ascii="Courier New" w:eastAsiaTheme="majorEastAsia" w:hAnsi="Courier New" w:cs="Courier New" w:hint="eastAsia"/>
+                <w:sz w:val="18"/>
+                <w:szCs w:val="18"/>
+              </w:rPr>
+              <w:t>NDC</w:t>
+            </w:r>
+            <w:r>
+              <w:rPr>
+                <w:rFonts w:ascii="Courier New" w:eastAsiaTheme="majorEastAsia" w:hAnsi="Courier New" w:cs="Courier New" w:hint="eastAsia"/>
+                <w:sz w:val="18"/>
+                <w:szCs w:val="18"/>
+              </w:rPr>
+              <w:t>中的对角线尺寸，拣选。</w:t>
+            </w:r>
+          </w:p>
+        </w:tc>
+      </w:tr>
     </w:tbl>
     <w:p>
       <w:pPr>
+        <w:tabs>
+          <w:tab w:val="left" w:pos="5790"/>
+        </w:tabs>
         <w:rPr>
           <w:rFonts w:ascii="Courier New" w:eastAsiaTheme="majorEastAsia" w:hAnsi="Courier New" w:cs="Courier New"/>
           <w:sz w:val="18"/>
           <w:szCs w:val="18"/>
         </w:rPr>
       </w:pPr>
+      <w:r>
+        <w:rPr>
+          <w:rFonts w:ascii="Courier New" w:eastAsiaTheme="majorEastAsia" w:hAnsi="Courier New" w:cs="Courier New"/>
+          <w:sz w:val="18"/>
+          <w:szCs w:val="18"/>
+        </w:rPr>
+        <w:tab/>
+      </w:r>
+      <w:bookmarkStart w:id="0" w:name="_GoBack"/>
+      <w:bookmarkEnd w:id="0"/>
     </w:p>
     <w:sectPr>
       <w:pgSz w:w="16838" w:h="11906" w:orient="landscape"/>

</xml_diff>